<commit_message>
added try exception to sql insert
</commit_message>
<xml_diff>
--- a/Chapter14_Coffee/Chapter14_Coffee.docx
+++ b/Chapter14_Coffee/Chapter14_Coffee.docx
@@ -765,7 +765,19 @@
         <w:rPr>
           <w:rFonts w:ascii="Calibri" w:hAnsi="Calibri" w:cs="Calibri"/>
         </w:rPr>
-        <w:t>Insert values into Coffee table, commit it</w:t>
+        <w:t xml:space="preserve">Try: </w:t>
+      </w:r>
+      <w:r>
+        <w:rPr>
+          <w:rFonts w:ascii="Calibri" w:hAnsi="Calibri" w:cs="Calibri"/>
+        </w:rPr>
+        <w:t>I</w:t>
+      </w:r>
+      <w:r>
+        <w:rPr>
+          <w:rFonts w:ascii="Calibri" w:hAnsi="Calibri" w:cs="Calibri"/>
+        </w:rPr>
+        <w:t>nsert values into Coffee table, commit it</w:t>
       </w:r>
     </w:p>
     <w:p>
@@ -783,7 +795,32 @@
         <w:rPr>
           <w:rFonts w:ascii="Calibri" w:hAnsi="Calibri" w:cs="Calibri"/>
         </w:rPr>
-        <w:lastRenderedPageBreak/>
+        <w:t>Exception: print sqlite3.Error</w:t>
+      </w:r>
+    </w:p>
+    <w:p>
+      <w:pPr>
+        <w:ind w:left="1980"/>
+        <w:rPr>
+          <w:rFonts w:ascii="Calibri" w:hAnsi="Calibri" w:cs="Calibri"/>
+        </w:rPr>
+      </w:pPr>
+    </w:p>
+    <w:p>
+      <w:pPr>
+        <w:pStyle w:val="ListParagraph"/>
+        <w:numPr>
+          <w:ilvl w:val="2"/>
+          <w:numId w:val="2"/>
+        </w:numPr>
+        <w:rPr>
+          <w:rFonts w:ascii="Calibri" w:hAnsi="Calibri" w:cs="Calibri"/>
+        </w:rPr>
+      </w:pPr>
+      <w:r>
+        <w:rPr>
+          <w:rFonts w:ascii="Calibri" w:hAnsi="Calibri" w:cs="Calibri"/>
+        </w:rPr>
         <w:t xml:space="preserve">Get the number of rows in the table by using “SELECT </w:t>
       </w:r>
       <w:proofErr w:type="gramStart"/>
@@ -830,11 +867,25 @@
           <w:rFonts w:ascii="Calibri" w:hAnsi="Calibri" w:cs="Calibri"/>
         </w:rPr>
       </w:pPr>
-      <w:r>
-        <w:rPr>
-          <w:rFonts w:ascii="Calibri" w:hAnsi="Calibri" w:cs="Calibri"/>
-        </w:rPr>
-        <w:t>Error opening file</w:t>
+      <w:proofErr w:type="spellStart"/>
+      <w:r>
+        <w:rPr>
+          <w:rFonts w:ascii="Calibri" w:hAnsi="Calibri" w:cs="Calibri"/>
+        </w:rPr>
+        <w:t>IO</w:t>
+      </w:r>
+      <w:r>
+        <w:rPr>
+          <w:rFonts w:ascii="Calibri" w:hAnsi="Calibri" w:cs="Calibri"/>
+        </w:rPr>
+        <w:t>Error</w:t>
+      </w:r>
+      <w:proofErr w:type="spellEnd"/>
+      <w:r>
+        <w:rPr>
+          <w:rFonts w:ascii="Calibri" w:hAnsi="Calibri" w:cs="Calibri"/>
+        </w:rPr>
+        <w:t xml:space="preserve"> opening file</w:t>
       </w:r>
       <w:r>
         <w:rPr>

</xml_diff>